<commit_message>
ajustando fontes das docs
</commit_message>
<xml_diff>
--- a/Documentação/1. Requisistos e modelagens.docx
+++ b/Documentação/1. Requisistos e modelagens.docx
@@ -6,7 +6,7 @@
       <w:pPr>
         <w:jc w:val="center"/>
         <w:rPr>
-          <w:rFonts w:ascii="Century Gothic" w:hAnsi="Century Gothic"/>
+          <w:rFonts w:ascii="Arial" w:hAnsi="Arial" w:cs="Arial"/>
           <w:b/>
           <w:bCs/>
           <w:sz w:val="28"/>
@@ -15,7 +15,7 @@
       </w:pPr>
       <w:r>
         <w:rPr>
-          <w:rFonts w:ascii="Century Gothic" w:hAnsi="Century Gothic"/>
+          <w:rFonts w:ascii="Arial" w:hAnsi="Arial" w:cs="Arial"/>
           <w:b/>
           <w:bCs/>
           <w:sz w:val="28"/>
@@ -28,29 +28,7 @@
       <w:pPr>
         <w:jc w:val="center"/>
         <w:rPr>
-          <w:rFonts w:ascii="Century Gothic" w:hAnsi="Century Gothic"/>
-          <w:b/>
-          <w:bCs/>
-          <w:sz w:val="27"/>
-          <w:szCs w:val="27"/>
-        </w:rPr>
-      </w:pPr>
-      <w:r>
-        <w:rPr>
-          <w:rFonts w:ascii="Century Gothic" w:hAnsi="Century Gothic"/>
-          <w:b/>
-          <w:bCs/>
-          <w:sz w:val="27"/>
-          <w:szCs w:val="27"/>
-        </w:rPr>
-        <w:t>Épico</w:t>
-      </w:r>
-    </w:p>
-    <w:p>
-      <w:pPr>
-        <w:jc w:val="both"/>
-        <w:rPr>
-          <w:rFonts w:ascii="Century Gothic" w:hAnsi="Century Gothic"/>
+          <w:rFonts w:ascii="Arial" w:hAnsi="Arial" w:cs="Arial"/>
           <w:b/>
           <w:bCs/>
           <w:sz w:val="28"/>
@@ -59,7 +37,30 @@
       </w:pPr>
       <w:r>
         <w:rPr>
-          <w:rFonts w:ascii="Century Gothic" w:hAnsi="Century Gothic"/>
+          <w:rFonts w:ascii="Arial" w:hAnsi="Arial" w:cs="Arial"/>
+          <w:b/>
+          <w:bCs/>
+          <w:sz w:val="28"/>
+          <w:szCs w:val="28"/>
+        </w:rPr>
+        <w:t>Épico</w:t>
+      </w:r>
+    </w:p>
+    <w:p>
+      <w:pPr>
+        <w:ind w:firstLine="708"/>
+        <w:jc w:val="both"/>
+        <w:rPr>
+          <w:rFonts w:ascii="Arial" w:hAnsi="Arial" w:cs="Arial"/>
+          <w:b/>
+          <w:bCs/>
+          <w:sz w:val="24"/>
+          <w:szCs w:val="24"/>
+        </w:rPr>
+      </w:pPr>
+      <w:r>
+        <w:rPr>
+          <w:rFonts w:ascii="Arial" w:hAnsi="Arial" w:cs="Arial"/>
           <w:sz w:val="24"/>
           <w:szCs w:val="24"/>
         </w:rPr>
@@ -67,7 +68,7 @@
       </w:r>
       <w:r>
         <w:rPr>
-          <w:rFonts w:ascii="Century Gothic" w:hAnsi="Century Gothic"/>
+          <w:rFonts w:ascii="Arial" w:hAnsi="Arial" w:cs="Arial"/>
           <w:b/>
           <w:bCs/>
           <w:sz w:val="24"/>
@@ -78,16 +79,17 @@
     </w:p>
     <w:p>
       <w:pPr>
+        <w:ind w:firstLine="708"/>
         <w:jc w:val="both"/>
         <w:rPr>
-          <w:rFonts w:ascii="Century Gothic" w:hAnsi="Century Gothic"/>
-          <w:sz w:val="24"/>
-          <w:szCs w:val="24"/>
-        </w:rPr>
-      </w:pPr>
-      <w:r>
-        <w:rPr>
-          <w:rFonts w:ascii="Century Gothic" w:hAnsi="Century Gothic"/>
+          <w:rFonts w:ascii="Arial" w:hAnsi="Arial" w:cs="Arial"/>
+          <w:sz w:val="24"/>
+          <w:szCs w:val="24"/>
+        </w:rPr>
+      </w:pPr>
+      <w:r>
+        <w:rPr>
+          <w:rFonts w:ascii="Arial" w:hAnsi="Arial" w:cs="Arial"/>
           <w:sz w:val="24"/>
           <w:szCs w:val="24"/>
         </w:rPr>
@@ -97,16 +99,17 @@
     <w:p>
       <w:pPr>
         <w:spacing w:after="0"/>
+        <w:ind w:firstLine="708"/>
         <w:jc w:val="both"/>
         <w:rPr>
-          <w:rFonts w:ascii="Century Gothic" w:hAnsi="Century Gothic"/>
-          <w:sz w:val="24"/>
-          <w:szCs w:val="24"/>
-        </w:rPr>
-      </w:pPr>
-      <w:r>
-        <w:rPr>
-          <w:rFonts w:ascii="Century Gothic" w:hAnsi="Century Gothic"/>
+          <w:rFonts w:ascii="Arial" w:hAnsi="Arial" w:cs="Arial"/>
+          <w:sz w:val="24"/>
+          <w:szCs w:val="24"/>
+        </w:rPr>
+      </w:pPr>
+      <w:r>
+        <w:rPr>
+          <w:rFonts w:ascii="Arial" w:hAnsi="Arial" w:cs="Arial"/>
           <w:sz w:val="24"/>
           <w:szCs w:val="24"/>
         </w:rPr>
@@ -117,7 +120,7 @@
       <w:pPr>
         <w:jc w:val="both"/>
         <w:rPr>
-          <w:rFonts w:ascii="Century Gothic" w:hAnsi="Century Gothic"/>
+          <w:rFonts w:ascii="Arial" w:hAnsi="Arial" w:cs="Arial"/>
           <w:sz w:val="24"/>
           <w:szCs w:val="24"/>
         </w:rPr>
@@ -127,20 +130,20 @@
       <w:pPr>
         <w:jc w:val="center"/>
         <w:rPr>
-          <w:rFonts w:ascii="Century Gothic" w:hAnsi="Century Gothic"/>
-          <w:b/>
-          <w:bCs/>
-          <w:sz w:val="27"/>
-          <w:szCs w:val="27"/>
-        </w:rPr>
-      </w:pPr>
-      <w:r>
-        <w:rPr>
-          <w:rFonts w:ascii="Century Gothic" w:hAnsi="Century Gothic"/>
-          <w:b/>
-          <w:bCs/>
-          <w:sz w:val="27"/>
-          <w:szCs w:val="27"/>
+          <w:rFonts w:ascii="Arial" w:hAnsi="Arial" w:cs="Arial"/>
+          <w:b/>
+          <w:bCs/>
+          <w:sz w:val="28"/>
+          <w:szCs w:val="28"/>
+        </w:rPr>
+      </w:pPr>
+      <w:r>
+        <w:rPr>
+          <w:rFonts w:ascii="Arial" w:hAnsi="Arial" w:cs="Arial"/>
+          <w:b/>
+          <w:bCs/>
+          <w:sz w:val="28"/>
+          <w:szCs w:val="28"/>
         </w:rPr>
         <w:t>Histórias de Usuários</w:t>
       </w:r>
@@ -149,16 +152,16 @@
       <w:pPr>
         <w:spacing w:after="100"/>
         <w:rPr>
-          <w:rFonts w:ascii="Century Gothic" w:hAnsi="Century Gothic"/>
-          <w:b/>
-          <w:bCs/>
-          <w:sz w:val="24"/>
-          <w:szCs w:val="24"/>
-        </w:rPr>
-      </w:pPr>
-      <w:r>
-        <w:rPr>
-          <w:rFonts w:ascii="Century Gothic" w:hAnsi="Century Gothic"/>
+          <w:rFonts w:ascii="Arial" w:hAnsi="Arial" w:cs="Arial"/>
+          <w:b/>
+          <w:bCs/>
+          <w:sz w:val="24"/>
+          <w:szCs w:val="24"/>
+        </w:rPr>
+      </w:pPr>
+      <w:r>
+        <w:rPr>
+          <w:rFonts w:ascii="Arial" w:hAnsi="Arial" w:cs="Arial"/>
           <w:b/>
           <w:bCs/>
           <w:sz w:val="24"/>
@@ -171,14 +174,14 @@
       <w:pPr>
         <w:spacing w:after="100"/>
         <w:rPr>
-          <w:rFonts w:ascii="Century Gothic" w:hAnsi="Century Gothic"/>
-          <w:sz w:val="24"/>
-          <w:szCs w:val="24"/>
-        </w:rPr>
-      </w:pPr>
-      <w:r>
-        <w:rPr>
-          <w:rFonts w:ascii="Century Gothic" w:hAnsi="Century Gothic"/>
+          <w:rFonts w:ascii="Arial" w:hAnsi="Arial" w:cs="Arial"/>
+          <w:sz w:val="24"/>
+          <w:szCs w:val="24"/>
+        </w:rPr>
+      </w:pPr>
+      <w:r>
+        <w:rPr>
+          <w:rFonts w:ascii="Arial" w:hAnsi="Arial" w:cs="Arial"/>
           <w:b/>
           <w:bCs/>
           <w:sz w:val="24"/>
@@ -188,7 +191,7 @@
       </w:r>
       <w:r>
         <w:rPr>
-          <w:rFonts w:ascii="Century Gothic" w:hAnsi="Century Gothic"/>
+          <w:rFonts w:ascii="Arial" w:hAnsi="Arial" w:cs="Arial"/>
           <w:sz w:val="24"/>
           <w:szCs w:val="24"/>
         </w:rPr>
@@ -200,14 +203,14 @@
         <w:spacing w:after="100"/>
         <w:ind w:right="707"/>
         <w:rPr>
-          <w:rFonts w:ascii="Century Gothic" w:hAnsi="Century Gothic"/>
-          <w:sz w:val="24"/>
-          <w:szCs w:val="24"/>
-        </w:rPr>
-      </w:pPr>
-      <w:r>
-        <w:rPr>
-          <w:rFonts w:ascii="Century Gothic" w:hAnsi="Century Gothic"/>
+          <w:rFonts w:ascii="Arial" w:hAnsi="Arial" w:cs="Arial"/>
+          <w:sz w:val="24"/>
+          <w:szCs w:val="24"/>
+        </w:rPr>
+      </w:pPr>
+      <w:r>
+        <w:rPr>
+          <w:rFonts w:ascii="Arial" w:hAnsi="Arial" w:cs="Arial"/>
           <w:b/>
           <w:bCs/>
           <w:sz w:val="24"/>
@@ -217,7 +220,7 @@
       </w:r>
       <w:r>
         <w:rPr>
-          <w:rFonts w:ascii="Century Gothic" w:hAnsi="Century Gothic"/>
+          <w:rFonts w:ascii="Arial" w:hAnsi="Arial" w:cs="Arial"/>
           <w:sz w:val="24"/>
           <w:szCs w:val="24"/>
         </w:rPr>
@@ -229,14 +232,14 @@
         <w:spacing w:after="100"/>
         <w:ind w:right="707"/>
         <w:rPr>
-          <w:rFonts w:ascii="Century Gothic" w:hAnsi="Century Gothic"/>
-          <w:sz w:val="24"/>
-          <w:szCs w:val="24"/>
-        </w:rPr>
-      </w:pPr>
-      <w:r>
-        <w:rPr>
-          <w:rFonts w:ascii="Century Gothic" w:hAnsi="Century Gothic"/>
+          <w:rFonts w:ascii="Arial" w:hAnsi="Arial" w:cs="Arial"/>
+          <w:sz w:val="24"/>
+          <w:szCs w:val="24"/>
+        </w:rPr>
+      </w:pPr>
+      <w:r>
+        <w:rPr>
+          <w:rFonts w:ascii="Arial" w:hAnsi="Arial" w:cs="Arial"/>
           <w:b/>
           <w:bCs/>
           <w:sz w:val="24"/>
@@ -246,7 +249,7 @@
       </w:r>
       <w:r>
         <w:rPr>
-          <w:rFonts w:ascii="Century Gothic" w:hAnsi="Century Gothic"/>
+          <w:rFonts w:ascii="Arial" w:hAnsi="Arial" w:cs="Arial"/>
           <w:sz w:val="24"/>
           <w:szCs w:val="24"/>
         </w:rPr>
@@ -257,7 +260,7 @@
       <w:pPr>
         <w:spacing w:after="100"/>
         <w:rPr>
-          <w:rFonts w:ascii="Century Gothic" w:hAnsi="Century Gothic"/>
+          <w:rFonts w:ascii="Arial" w:hAnsi="Arial" w:cs="Arial"/>
           <w:b/>
           <w:bCs/>
           <w:sz w:val="24"/>
@@ -269,16 +272,16 @@
       <w:pPr>
         <w:spacing w:after="100"/>
         <w:rPr>
-          <w:rFonts w:ascii="Century Gothic" w:hAnsi="Century Gothic"/>
-          <w:b/>
-          <w:bCs/>
-          <w:sz w:val="24"/>
-          <w:szCs w:val="24"/>
-        </w:rPr>
-      </w:pPr>
-      <w:r>
-        <w:rPr>
-          <w:rFonts w:ascii="Century Gothic" w:hAnsi="Century Gothic"/>
+          <w:rFonts w:ascii="Arial" w:hAnsi="Arial" w:cs="Arial"/>
+          <w:b/>
+          <w:bCs/>
+          <w:sz w:val="24"/>
+          <w:szCs w:val="24"/>
+        </w:rPr>
+      </w:pPr>
+      <w:r>
+        <w:rPr>
+          <w:rFonts w:ascii="Arial" w:hAnsi="Arial" w:cs="Arial"/>
           <w:b/>
           <w:bCs/>
           <w:sz w:val="24"/>
@@ -291,14 +294,14 @@
       <w:pPr>
         <w:spacing w:after="100"/>
         <w:rPr>
-          <w:rFonts w:ascii="Century Gothic" w:hAnsi="Century Gothic"/>
-          <w:sz w:val="24"/>
-          <w:szCs w:val="24"/>
-        </w:rPr>
-      </w:pPr>
-      <w:r>
-        <w:rPr>
-          <w:rFonts w:ascii="Century Gothic" w:hAnsi="Century Gothic"/>
+          <w:rFonts w:ascii="Arial" w:hAnsi="Arial" w:cs="Arial"/>
+          <w:sz w:val="24"/>
+          <w:szCs w:val="24"/>
+        </w:rPr>
+      </w:pPr>
+      <w:r>
+        <w:rPr>
+          <w:rFonts w:ascii="Arial" w:hAnsi="Arial" w:cs="Arial"/>
           <w:b/>
           <w:bCs/>
           <w:sz w:val="24"/>
@@ -308,7 +311,7 @@
       </w:r>
       <w:r>
         <w:rPr>
-          <w:rFonts w:ascii="Century Gothic" w:hAnsi="Century Gothic"/>
+          <w:rFonts w:ascii="Arial" w:hAnsi="Arial" w:cs="Arial"/>
           <w:sz w:val="24"/>
           <w:szCs w:val="24"/>
         </w:rPr>
@@ -320,14 +323,14 @@
         <w:spacing w:after="100"/>
         <w:ind w:right="707"/>
         <w:rPr>
-          <w:rFonts w:ascii="Century Gothic" w:hAnsi="Century Gothic"/>
-          <w:sz w:val="24"/>
-          <w:szCs w:val="24"/>
-        </w:rPr>
-      </w:pPr>
-      <w:r>
-        <w:rPr>
-          <w:rFonts w:ascii="Century Gothic" w:hAnsi="Century Gothic"/>
+          <w:rFonts w:ascii="Arial" w:hAnsi="Arial" w:cs="Arial"/>
+          <w:sz w:val="24"/>
+          <w:szCs w:val="24"/>
+        </w:rPr>
+      </w:pPr>
+      <w:r>
+        <w:rPr>
+          <w:rFonts w:ascii="Arial" w:hAnsi="Arial" w:cs="Arial"/>
           <w:b/>
           <w:bCs/>
           <w:sz w:val="24"/>
@@ -337,7 +340,7 @@
       </w:r>
       <w:r>
         <w:rPr>
-          <w:rFonts w:ascii="Century Gothic" w:hAnsi="Century Gothic"/>
+          <w:rFonts w:ascii="Arial" w:hAnsi="Arial" w:cs="Arial"/>
           <w:sz w:val="24"/>
           <w:szCs w:val="24"/>
         </w:rPr>
@@ -345,7 +348,7 @@
       </w:r>
       <w:r>
         <w:rPr>
-          <w:rFonts w:ascii="Century Gothic" w:hAnsi="Century Gothic"/>
+          <w:rFonts w:ascii="Arial" w:hAnsi="Arial" w:cs="Arial"/>
           <w:sz w:val="24"/>
           <w:szCs w:val="24"/>
         </w:rPr>
@@ -353,7 +356,7 @@
       </w:r>
       <w:r>
         <w:rPr>
-          <w:rFonts w:ascii="Century Gothic" w:hAnsi="Century Gothic"/>
+          <w:rFonts w:ascii="Arial" w:hAnsi="Arial" w:cs="Arial"/>
           <w:sz w:val="24"/>
           <w:szCs w:val="24"/>
         </w:rPr>
@@ -365,14 +368,14 @@
         <w:spacing w:after="100"/>
         <w:ind w:right="707"/>
         <w:rPr>
-          <w:rFonts w:ascii="Century Gothic" w:hAnsi="Century Gothic"/>
-          <w:sz w:val="24"/>
-          <w:szCs w:val="24"/>
-        </w:rPr>
-      </w:pPr>
-      <w:r>
-        <w:rPr>
-          <w:rFonts w:ascii="Century Gothic" w:hAnsi="Century Gothic"/>
+          <w:rFonts w:ascii="Arial" w:hAnsi="Arial" w:cs="Arial"/>
+          <w:sz w:val="24"/>
+          <w:szCs w:val="24"/>
+        </w:rPr>
+      </w:pPr>
+      <w:r>
+        <w:rPr>
+          <w:rFonts w:ascii="Arial" w:hAnsi="Arial" w:cs="Arial"/>
           <w:b/>
           <w:bCs/>
           <w:sz w:val="24"/>
@@ -382,7 +385,7 @@
       </w:r>
       <w:r>
         <w:rPr>
-          <w:rFonts w:ascii="Century Gothic" w:hAnsi="Century Gothic"/>
+          <w:rFonts w:ascii="Arial" w:hAnsi="Arial" w:cs="Arial"/>
           <w:sz w:val="24"/>
           <w:szCs w:val="24"/>
         </w:rPr>
@@ -393,7 +396,7 @@
       <w:pPr>
         <w:spacing w:after="100"/>
         <w:rPr>
-          <w:rFonts w:ascii="Century Gothic" w:hAnsi="Century Gothic"/>
+          <w:rFonts w:ascii="Arial" w:hAnsi="Arial" w:cs="Arial"/>
           <w:b/>
           <w:bCs/>
           <w:sz w:val="24"/>
@@ -405,16 +408,16 @@
       <w:pPr>
         <w:spacing w:after="100"/>
         <w:rPr>
-          <w:rFonts w:ascii="Century Gothic" w:hAnsi="Century Gothic"/>
-          <w:b/>
-          <w:bCs/>
-          <w:sz w:val="24"/>
-          <w:szCs w:val="24"/>
-        </w:rPr>
-      </w:pPr>
-      <w:r>
-        <w:rPr>
-          <w:rFonts w:ascii="Century Gothic" w:hAnsi="Century Gothic"/>
+          <w:rFonts w:ascii="Arial" w:hAnsi="Arial" w:cs="Arial"/>
+          <w:b/>
+          <w:bCs/>
+          <w:sz w:val="24"/>
+          <w:szCs w:val="24"/>
+        </w:rPr>
+      </w:pPr>
+      <w:r>
+        <w:rPr>
+          <w:rFonts w:ascii="Arial" w:hAnsi="Arial" w:cs="Arial"/>
           <w:b/>
           <w:bCs/>
           <w:sz w:val="24"/>
@@ -427,14 +430,14 @@
       <w:pPr>
         <w:spacing w:after="100"/>
         <w:rPr>
-          <w:rFonts w:ascii="Century Gothic" w:hAnsi="Century Gothic"/>
-          <w:sz w:val="24"/>
-          <w:szCs w:val="24"/>
-        </w:rPr>
-      </w:pPr>
-      <w:r>
-        <w:rPr>
-          <w:rFonts w:ascii="Century Gothic" w:hAnsi="Century Gothic"/>
+          <w:rFonts w:ascii="Arial" w:hAnsi="Arial" w:cs="Arial"/>
+          <w:sz w:val="24"/>
+          <w:szCs w:val="24"/>
+        </w:rPr>
+      </w:pPr>
+      <w:r>
+        <w:rPr>
+          <w:rFonts w:ascii="Arial" w:hAnsi="Arial" w:cs="Arial"/>
           <w:b/>
           <w:bCs/>
           <w:sz w:val="24"/>
@@ -444,7 +447,7 @@
       </w:r>
       <w:r>
         <w:rPr>
-          <w:rFonts w:ascii="Century Gothic" w:hAnsi="Century Gothic"/>
+          <w:rFonts w:ascii="Arial" w:hAnsi="Arial" w:cs="Arial"/>
           <w:sz w:val="24"/>
           <w:szCs w:val="24"/>
         </w:rPr>
@@ -452,7 +455,7 @@
       </w:r>
       <w:r>
         <w:rPr>
-          <w:rFonts w:ascii="Century Gothic" w:hAnsi="Century Gothic"/>
+          <w:rFonts w:ascii="Arial" w:hAnsi="Arial" w:cs="Arial"/>
           <w:b/>
           <w:bCs/>
           <w:sz w:val="24"/>
@@ -462,7 +465,7 @@
       </w:r>
       <w:r>
         <w:rPr>
-          <w:rFonts w:ascii="Century Gothic" w:hAnsi="Century Gothic"/>
+          <w:rFonts w:ascii="Arial" w:hAnsi="Arial" w:cs="Arial"/>
           <w:sz w:val="24"/>
           <w:szCs w:val="24"/>
         </w:rPr>
@@ -474,25 +477,24 @@
         <w:spacing w:after="100"/>
         <w:ind w:right="707"/>
         <w:rPr>
-          <w:rFonts w:ascii="Century Gothic" w:hAnsi="Century Gothic"/>
-          <w:sz w:val="24"/>
-          <w:szCs w:val="24"/>
-        </w:rPr>
-      </w:pPr>
-      <w:r>
-        <w:rPr>
-          <w:rFonts w:ascii="Century Gothic" w:hAnsi="Century Gothic"/>
-          <w:b/>
-          <w:bCs/>
-          <w:sz w:val="24"/>
-          <w:szCs w:val="24"/>
-        </w:rPr>
-        <w:lastRenderedPageBreak/>
+          <w:rFonts w:ascii="Arial" w:hAnsi="Arial" w:cs="Arial"/>
+          <w:sz w:val="24"/>
+          <w:szCs w:val="24"/>
+        </w:rPr>
+      </w:pPr>
+      <w:r>
+        <w:rPr>
+          <w:rFonts w:ascii="Arial" w:hAnsi="Arial" w:cs="Arial"/>
+          <w:b/>
+          <w:bCs/>
+          <w:sz w:val="24"/>
+          <w:szCs w:val="24"/>
+        </w:rPr>
         <w:t xml:space="preserve">Eu quero: </w:t>
       </w:r>
       <w:r>
         <w:rPr>
-          <w:rFonts w:ascii="Century Gothic" w:hAnsi="Century Gothic"/>
+          <w:rFonts w:ascii="Arial" w:hAnsi="Arial" w:cs="Arial"/>
           <w:sz w:val="24"/>
           <w:szCs w:val="24"/>
         </w:rPr>
@@ -504,14 +506,14 @@
         <w:spacing w:after="100"/>
         <w:ind w:right="707"/>
         <w:rPr>
-          <w:rFonts w:ascii="Century Gothic" w:hAnsi="Century Gothic"/>
-          <w:sz w:val="24"/>
-          <w:szCs w:val="24"/>
-        </w:rPr>
-      </w:pPr>
-      <w:r>
-        <w:rPr>
-          <w:rFonts w:ascii="Century Gothic" w:hAnsi="Century Gothic"/>
+          <w:rFonts w:ascii="Arial" w:hAnsi="Arial" w:cs="Arial"/>
+          <w:sz w:val="24"/>
+          <w:szCs w:val="24"/>
+        </w:rPr>
+      </w:pPr>
+      <w:r>
+        <w:rPr>
+          <w:rFonts w:ascii="Arial" w:hAnsi="Arial" w:cs="Arial"/>
           <w:b/>
           <w:bCs/>
           <w:sz w:val="24"/>
@@ -521,7 +523,7 @@
       </w:r>
       <w:r>
         <w:rPr>
-          <w:rFonts w:ascii="Century Gothic" w:hAnsi="Century Gothic"/>
+          <w:rFonts w:ascii="Arial" w:hAnsi="Arial" w:cs="Arial"/>
           <w:sz w:val="24"/>
           <w:szCs w:val="24"/>
         </w:rPr>
@@ -533,7 +535,7 @@
         <w:spacing w:after="100"/>
         <w:ind w:right="707"/>
         <w:rPr>
-          <w:rFonts w:ascii="Century Gothic" w:hAnsi="Century Gothic"/>
+          <w:rFonts w:ascii="Arial" w:hAnsi="Arial" w:cs="Arial"/>
           <w:sz w:val="24"/>
           <w:szCs w:val="24"/>
         </w:rPr>
@@ -543,16 +545,16 @@
       <w:pPr>
         <w:spacing w:after="100"/>
         <w:rPr>
-          <w:rFonts w:ascii="Century Gothic" w:hAnsi="Century Gothic"/>
-          <w:b/>
-          <w:bCs/>
-          <w:sz w:val="24"/>
-          <w:szCs w:val="24"/>
-        </w:rPr>
-      </w:pPr>
-      <w:r>
-        <w:rPr>
-          <w:rFonts w:ascii="Century Gothic" w:hAnsi="Century Gothic"/>
+          <w:rFonts w:ascii="Arial" w:hAnsi="Arial" w:cs="Arial"/>
+          <w:b/>
+          <w:bCs/>
+          <w:sz w:val="24"/>
+          <w:szCs w:val="24"/>
+        </w:rPr>
+      </w:pPr>
+      <w:r>
+        <w:rPr>
+          <w:rFonts w:ascii="Arial" w:hAnsi="Arial" w:cs="Arial"/>
           <w:b/>
           <w:bCs/>
           <w:sz w:val="24"/>
@@ -565,14 +567,14 @@
       <w:pPr>
         <w:spacing w:after="100"/>
         <w:rPr>
-          <w:rFonts w:ascii="Century Gothic" w:hAnsi="Century Gothic"/>
-          <w:sz w:val="24"/>
-          <w:szCs w:val="24"/>
-        </w:rPr>
-      </w:pPr>
-      <w:r>
-        <w:rPr>
-          <w:rFonts w:ascii="Century Gothic" w:hAnsi="Century Gothic"/>
+          <w:rFonts w:ascii="Arial" w:hAnsi="Arial" w:cs="Arial"/>
+          <w:sz w:val="24"/>
+          <w:szCs w:val="24"/>
+        </w:rPr>
+      </w:pPr>
+      <w:r>
+        <w:rPr>
+          <w:rFonts w:ascii="Arial" w:hAnsi="Arial" w:cs="Arial"/>
           <w:b/>
           <w:bCs/>
           <w:sz w:val="24"/>
@@ -582,7 +584,7 @@
       </w:r>
       <w:r>
         <w:rPr>
-          <w:rFonts w:ascii="Century Gothic" w:hAnsi="Century Gothic"/>
+          <w:rFonts w:ascii="Arial" w:hAnsi="Arial" w:cs="Arial"/>
           <w:sz w:val="24"/>
           <w:szCs w:val="24"/>
         </w:rPr>
@@ -594,14 +596,14 @@
         <w:spacing w:after="100"/>
         <w:ind w:right="707"/>
         <w:rPr>
-          <w:rFonts w:ascii="Century Gothic" w:hAnsi="Century Gothic"/>
-          <w:sz w:val="24"/>
-          <w:szCs w:val="24"/>
-        </w:rPr>
-      </w:pPr>
-      <w:r>
-        <w:rPr>
-          <w:rFonts w:ascii="Century Gothic" w:hAnsi="Century Gothic"/>
+          <w:rFonts w:ascii="Arial" w:hAnsi="Arial" w:cs="Arial"/>
+          <w:sz w:val="24"/>
+          <w:szCs w:val="24"/>
+        </w:rPr>
+      </w:pPr>
+      <w:r>
+        <w:rPr>
+          <w:rFonts w:ascii="Arial" w:hAnsi="Arial" w:cs="Arial"/>
           <w:b/>
           <w:bCs/>
           <w:sz w:val="24"/>
@@ -611,7 +613,7 @@
       </w:r>
       <w:r>
         <w:rPr>
-          <w:rFonts w:ascii="Century Gothic" w:hAnsi="Century Gothic"/>
+          <w:rFonts w:ascii="Arial" w:hAnsi="Arial" w:cs="Arial"/>
           <w:sz w:val="24"/>
           <w:szCs w:val="24"/>
         </w:rPr>
@@ -624,14 +626,14 @@
         <w:spacing w:after="100"/>
         <w:ind w:right="707"/>
         <w:rPr>
-          <w:rFonts w:ascii="Century Gothic" w:hAnsi="Century Gothic"/>
-          <w:sz w:val="24"/>
-          <w:szCs w:val="24"/>
-        </w:rPr>
-      </w:pPr>
-      <w:r>
-        <w:rPr>
-          <w:rFonts w:ascii="Century Gothic" w:hAnsi="Century Gothic"/>
+          <w:rFonts w:ascii="Arial" w:hAnsi="Arial" w:cs="Arial"/>
+          <w:sz w:val="24"/>
+          <w:szCs w:val="24"/>
+        </w:rPr>
+      </w:pPr>
+      <w:r>
+        <w:rPr>
+          <w:rFonts w:ascii="Arial" w:hAnsi="Arial" w:cs="Arial"/>
           <w:b/>
           <w:bCs/>
           <w:sz w:val="24"/>
@@ -641,7 +643,7 @@
       </w:r>
       <w:r>
         <w:rPr>
-          <w:rFonts w:ascii="Century Gothic" w:hAnsi="Century Gothic"/>
+          <w:rFonts w:ascii="Arial" w:hAnsi="Arial" w:cs="Arial"/>
           <w:sz w:val="24"/>
           <w:szCs w:val="24"/>
         </w:rPr>
@@ -653,7 +655,7 @@
         <w:spacing w:after="100"/>
         <w:ind w:right="707"/>
         <w:rPr>
-          <w:rFonts w:ascii="Century Gothic" w:hAnsi="Century Gothic"/>
+          <w:rFonts w:ascii="Arial" w:hAnsi="Arial" w:cs="Arial"/>
           <w:sz w:val="24"/>
           <w:szCs w:val="24"/>
         </w:rPr>
@@ -663,16 +665,16 @@
       <w:pPr>
         <w:spacing w:after="100"/>
         <w:rPr>
-          <w:rFonts w:ascii="Century Gothic" w:hAnsi="Century Gothic"/>
-          <w:b/>
-          <w:bCs/>
-          <w:sz w:val="24"/>
-          <w:szCs w:val="24"/>
-        </w:rPr>
-      </w:pPr>
-      <w:r>
-        <w:rPr>
-          <w:rFonts w:ascii="Century Gothic" w:hAnsi="Century Gothic"/>
+          <w:rFonts w:ascii="Arial" w:hAnsi="Arial" w:cs="Arial"/>
+          <w:b/>
+          <w:bCs/>
+          <w:sz w:val="24"/>
+          <w:szCs w:val="24"/>
+        </w:rPr>
+      </w:pPr>
+      <w:r>
+        <w:rPr>
+          <w:rFonts w:ascii="Arial" w:hAnsi="Arial" w:cs="Arial"/>
           <w:b/>
           <w:bCs/>
           <w:sz w:val="24"/>
@@ -685,14 +687,14 @@
       <w:pPr>
         <w:spacing w:after="100"/>
         <w:rPr>
-          <w:rFonts w:ascii="Century Gothic" w:hAnsi="Century Gothic"/>
-          <w:sz w:val="24"/>
-          <w:szCs w:val="24"/>
-        </w:rPr>
-      </w:pPr>
-      <w:r>
-        <w:rPr>
-          <w:rFonts w:ascii="Century Gothic" w:hAnsi="Century Gothic"/>
+          <w:rFonts w:ascii="Arial" w:hAnsi="Arial" w:cs="Arial"/>
+          <w:sz w:val="24"/>
+          <w:szCs w:val="24"/>
+        </w:rPr>
+      </w:pPr>
+      <w:r>
+        <w:rPr>
+          <w:rFonts w:ascii="Arial" w:hAnsi="Arial" w:cs="Arial"/>
           <w:b/>
           <w:bCs/>
           <w:sz w:val="24"/>
@@ -702,7 +704,7 @@
       </w:r>
       <w:r>
         <w:rPr>
-          <w:rFonts w:ascii="Century Gothic" w:hAnsi="Century Gothic"/>
+          <w:rFonts w:ascii="Arial" w:hAnsi="Arial" w:cs="Arial"/>
           <w:sz w:val="24"/>
           <w:szCs w:val="24"/>
         </w:rPr>
@@ -714,14 +716,14 @@
         <w:spacing w:after="100"/>
         <w:ind w:right="707"/>
         <w:rPr>
-          <w:rFonts w:ascii="Century Gothic" w:hAnsi="Century Gothic"/>
-          <w:sz w:val="24"/>
-          <w:szCs w:val="24"/>
-        </w:rPr>
-      </w:pPr>
-      <w:r>
-        <w:rPr>
-          <w:rFonts w:ascii="Century Gothic" w:hAnsi="Century Gothic"/>
+          <w:rFonts w:ascii="Arial" w:hAnsi="Arial" w:cs="Arial"/>
+          <w:sz w:val="24"/>
+          <w:szCs w:val="24"/>
+        </w:rPr>
+      </w:pPr>
+      <w:r>
+        <w:rPr>
+          <w:rFonts w:ascii="Arial" w:hAnsi="Arial" w:cs="Arial"/>
           <w:b/>
           <w:bCs/>
           <w:sz w:val="24"/>
@@ -731,7 +733,7 @@
       </w:r>
       <w:r>
         <w:rPr>
-          <w:rFonts w:ascii="Century Gothic" w:hAnsi="Century Gothic"/>
+          <w:rFonts w:ascii="Arial" w:hAnsi="Arial" w:cs="Arial"/>
           <w:sz w:val="24"/>
           <w:szCs w:val="24"/>
         </w:rPr>
@@ -744,14 +746,14 @@
         <w:spacing w:after="100"/>
         <w:ind w:right="707"/>
         <w:rPr>
-          <w:rFonts w:ascii="Century Gothic" w:hAnsi="Century Gothic"/>
-          <w:sz w:val="24"/>
-          <w:szCs w:val="24"/>
-        </w:rPr>
-      </w:pPr>
-      <w:r>
-        <w:rPr>
-          <w:rFonts w:ascii="Century Gothic" w:hAnsi="Century Gothic"/>
+          <w:rFonts w:ascii="Arial" w:hAnsi="Arial" w:cs="Arial"/>
+          <w:sz w:val="24"/>
+          <w:szCs w:val="24"/>
+        </w:rPr>
+      </w:pPr>
+      <w:r>
+        <w:rPr>
+          <w:rFonts w:ascii="Arial" w:hAnsi="Arial" w:cs="Arial"/>
           <w:b/>
           <w:bCs/>
           <w:sz w:val="24"/>
@@ -761,7 +763,7 @@
       </w:r>
       <w:r>
         <w:rPr>
-          <w:rFonts w:ascii="Century Gothic" w:hAnsi="Century Gothic"/>
+          <w:rFonts w:ascii="Arial" w:hAnsi="Arial" w:cs="Arial"/>
           <w:sz w:val="24"/>
           <w:szCs w:val="24"/>
         </w:rPr>
@@ -773,7 +775,7 @@
       <w:pPr>
         <w:jc w:val="center"/>
         <w:rPr>
-          <w:rFonts w:ascii="Century Gothic" w:hAnsi="Century Gothic"/>
+          <w:rFonts w:ascii="Arial" w:hAnsi="Arial" w:cs="Arial"/>
           <w:b/>
           <w:bCs/>
           <w:sz w:val="28"/>
@@ -782,7 +784,7 @@
       </w:pPr>
       <w:r>
         <w:rPr>
-          <w:rFonts w:ascii="Century Gothic" w:hAnsi="Century Gothic"/>
+          <w:rFonts w:ascii="Arial" w:hAnsi="Arial" w:cs="Arial"/>
           <w:b/>
           <w:bCs/>
           <w:sz w:val="28"/>
@@ -793,15 +795,16 @@
     </w:p>
     <w:p>
       <w:pPr>
-        <w:rPr>
-          <w:rFonts w:ascii="Century Gothic" w:hAnsi="Century Gothic"/>
-          <w:sz w:val="24"/>
-          <w:szCs w:val="24"/>
-        </w:rPr>
-      </w:pPr>
-      <w:r>
-        <w:rPr>
-          <w:rFonts w:ascii="Century Gothic" w:hAnsi="Century Gothic"/>
+        <w:ind w:firstLine="708"/>
+        <w:rPr>
+          <w:rFonts w:ascii="Arial" w:hAnsi="Arial" w:cs="Arial"/>
+          <w:sz w:val="24"/>
+          <w:szCs w:val="24"/>
+        </w:rPr>
+      </w:pPr>
+      <w:r>
+        <w:rPr>
+          <w:rFonts w:ascii="Arial" w:hAnsi="Arial" w:cs="Arial"/>
           <w:sz w:val="24"/>
           <w:szCs w:val="24"/>
         </w:rPr>
@@ -809,7 +812,7 @@
       </w:r>
       <w:r>
         <w:rPr>
-          <w:rFonts w:ascii="Century Gothic" w:hAnsi="Century Gothic"/>
+          <w:rFonts w:ascii="Arial" w:hAnsi="Arial" w:cs="Arial"/>
           <w:sz w:val="24"/>
           <w:szCs w:val="24"/>
         </w:rPr>
@@ -817,7 +820,7 @@
       </w:r>
       <w:r>
         <w:rPr>
-          <w:rFonts w:ascii="Century Gothic" w:hAnsi="Century Gothic"/>
+          <w:rFonts w:ascii="Arial" w:hAnsi="Arial" w:cs="Arial"/>
           <w:sz w:val="24"/>
           <w:szCs w:val="24"/>
         </w:rPr>
@@ -825,7 +828,7 @@
       </w:r>
       <w:r>
         <w:rPr>
-          <w:rFonts w:ascii="Century Gothic" w:hAnsi="Century Gothic"/>
+          <w:rFonts w:ascii="Arial" w:hAnsi="Arial" w:cs="Arial"/>
           <w:sz w:val="24"/>
           <w:szCs w:val="24"/>
         </w:rPr>
@@ -833,7 +836,7 @@
       </w:r>
       <w:r>
         <w:rPr>
-          <w:rFonts w:ascii="Century Gothic" w:hAnsi="Century Gothic"/>
+          <w:rFonts w:ascii="Arial" w:hAnsi="Arial" w:cs="Arial"/>
           <w:sz w:val="24"/>
           <w:szCs w:val="24"/>
         </w:rPr>
@@ -841,7 +844,7 @@
       </w:r>
       <w:r>
         <w:rPr>
-          <w:rFonts w:ascii="Century Gothic" w:hAnsi="Century Gothic"/>
+          <w:rFonts w:ascii="Arial" w:hAnsi="Arial" w:cs="Arial"/>
           <w:sz w:val="24"/>
           <w:szCs w:val="24"/>
         </w:rPr>
@@ -849,7 +852,7 @@
       </w:r>
       <w:r>
         <w:rPr>
-          <w:rFonts w:ascii="Century Gothic" w:hAnsi="Century Gothic"/>
+          <w:rFonts w:ascii="Arial" w:hAnsi="Arial" w:cs="Arial"/>
           <w:sz w:val="24"/>
           <w:szCs w:val="24"/>
         </w:rPr>
@@ -857,7 +860,7 @@
       </w:r>
       <w:r>
         <w:rPr>
-          <w:rFonts w:ascii="Century Gothic" w:hAnsi="Century Gothic"/>
+          <w:rFonts w:ascii="Arial" w:hAnsi="Arial" w:cs="Arial"/>
           <w:sz w:val="24"/>
           <w:szCs w:val="24"/>
         </w:rPr>
@@ -865,7 +868,7 @@
       </w:r>
       <w:r>
         <w:rPr>
-          <w:rFonts w:ascii="Century Gothic" w:hAnsi="Century Gothic"/>
+          <w:rFonts w:ascii="Arial" w:hAnsi="Arial" w:cs="Arial"/>
           <w:sz w:val="24"/>
           <w:szCs w:val="24"/>
         </w:rPr>
@@ -873,7 +876,7 @@
       </w:r>
       <w:r>
         <w:rPr>
-          <w:rFonts w:ascii="Century Gothic" w:hAnsi="Century Gothic"/>
+          <w:rFonts w:ascii="Arial" w:hAnsi="Arial" w:cs="Arial"/>
           <w:sz w:val="24"/>
           <w:szCs w:val="24"/>
         </w:rPr>
@@ -881,7 +884,7 @@
       </w:r>
       <w:r>
         <w:rPr>
-          <w:rFonts w:ascii="Century Gothic" w:hAnsi="Century Gothic"/>
+          <w:rFonts w:ascii="Arial" w:hAnsi="Arial" w:cs="Arial"/>
           <w:sz w:val="24"/>
           <w:szCs w:val="24"/>
         </w:rPr>
@@ -889,7 +892,7 @@
       </w:r>
       <w:r>
         <w:rPr>
-          <w:rFonts w:ascii="Century Gothic" w:hAnsi="Century Gothic"/>
+          <w:rFonts w:ascii="Arial" w:hAnsi="Arial" w:cs="Arial"/>
           <w:sz w:val="24"/>
           <w:szCs w:val="24"/>
         </w:rPr>
@@ -897,7 +900,7 @@
       </w:r>
       <w:r>
         <w:rPr>
-          <w:rFonts w:ascii="Century Gothic" w:hAnsi="Century Gothic"/>
+          <w:rFonts w:ascii="Arial" w:hAnsi="Arial" w:cs="Arial"/>
           <w:sz w:val="24"/>
           <w:szCs w:val="24"/>
         </w:rPr>
@@ -905,7 +908,7 @@
       </w:r>
       <w:r>
         <w:rPr>
-          <w:rFonts w:ascii="Century Gothic" w:hAnsi="Century Gothic"/>
+          <w:rFonts w:ascii="Arial" w:hAnsi="Arial" w:cs="Arial"/>
           <w:sz w:val="24"/>
           <w:szCs w:val="24"/>
         </w:rPr>
@@ -913,7 +916,7 @@
       </w:r>
       <w:r>
         <w:rPr>
-          <w:rFonts w:ascii="Century Gothic" w:hAnsi="Century Gothic"/>
+          <w:rFonts w:ascii="Arial" w:hAnsi="Arial" w:cs="Arial"/>
           <w:sz w:val="24"/>
           <w:szCs w:val="24"/>
         </w:rPr>
@@ -921,7 +924,7 @@
       </w:r>
       <w:r>
         <w:rPr>
-          <w:rFonts w:ascii="Century Gothic" w:hAnsi="Century Gothic"/>
+          <w:rFonts w:ascii="Arial" w:hAnsi="Arial" w:cs="Arial"/>
           <w:sz w:val="24"/>
           <w:szCs w:val="24"/>
         </w:rPr>
@@ -929,7 +932,7 @@
       </w:r>
       <w:r>
         <w:rPr>
-          <w:rFonts w:ascii="Century Gothic" w:hAnsi="Century Gothic"/>
+          <w:rFonts w:ascii="Arial" w:hAnsi="Arial" w:cs="Arial"/>
           <w:sz w:val="24"/>
           <w:szCs w:val="24"/>
         </w:rPr>
@@ -973,16 +976,16 @@
         <w:spacing w:after="0" w:line="259" w:lineRule="auto"/>
         <w:jc w:val="center"/>
         <w:rPr>
-          <w:rFonts w:ascii="Century Gothic" w:hAnsi="Century Gothic"/>
-          <w:b/>
-          <w:bCs/>
-          <w:sz w:val="24"/>
-          <w:szCs w:val="24"/>
-        </w:rPr>
-      </w:pPr>
-      <w:r>
-        <w:rPr>
-          <w:rFonts w:ascii="Century Gothic" w:hAnsi="Century Gothic"/>
+          <w:rFonts w:ascii="Arial" w:hAnsi="Arial" w:cs="Arial"/>
+          <w:b/>
+          <w:bCs/>
+          <w:sz w:val="24"/>
+          <w:szCs w:val="24"/>
+        </w:rPr>
+      </w:pPr>
+      <w:r>
+        <w:rPr>
+          <w:rFonts w:ascii="Arial" w:hAnsi="Arial" w:cs="Arial"/>
           <w:b/>
           <w:bCs/>
           <w:sz w:val="24"/>
@@ -1095,16 +1098,16 @@
         <w:spacing w:after="160" w:line="259" w:lineRule="auto"/>
         <w:jc w:val="center"/>
         <w:rPr>
-          <w:rFonts w:ascii="Century Gothic" w:hAnsi="Century Gothic"/>
-          <w:b/>
-          <w:bCs/>
-          <w:sz w:val="24"/>
-          <w:szCs w:val="24"/>
-        </w:rPr>
-      </w:pPr>
-      <w:r>
-        <w:rPr>
-          <w:rFonts w:ascii="Century Gothic" w:hAnsi="Century Gothic"/>
+          <w:rFonts w:ascii="Arial" w:hAnsi="Arial" w:cs="Arial"/>
+          <w:b/>
+          <w:bCs/>
+          <w:sz w:val="24"/>
+          <w:szCs w:val="24"/>
+        </w:rPr>
+      </w:pPr>
+      <w:r>
+        <w:rPr>
+          <w:rFonts w:ascii="Arial" w:hAnsi="Arial" w:cs="Arial"/>
           <w:b/>
           <w:bCs/>
           <w:sz w:val="24"/>
@@ -1185,7 +1188,7 @@
         <w:spacing w:after="160" w:line="259" w:lineRule="auto"/>
         <w:jc w:val="center"/>
         <w:rPr>
-          <w:rFonts w:ascii="Century Gothic" w:hAnsi="Century Gothic"/>
+          <w:rFonts w:ascii="Arial" w:hAnsi="Arial" w:cs="Arial"/>
           <w:b/>
           <w:bCs/>
           <w:sz w:val="24"/>
@@ -1197,7 +1200,7 @@
       </w:r>
       <w:r>
         <w:rPr>
-          <w:rFonts w:ascii="Century Gothic" w:hAnsi="Century Gothic"/>
+          <w:rFonts w:ascii="Arial" w:hAnsi="Arial" w:cs="Arial"/>
           <w:b/>
           <w:bCs/>
           <w:sz w:val="24"/>
@@ -1287,9 +1290,21 @@
           <w:szCs w:val="24"/>
         </w:rPr>
       </w:pPr>
-      <w:r>
-        <w:rPr>
-          <w:rFonts w:ascii="Century Gothic" w:hAnsi="Century Gothic"/>
+    </w:p>
+    <w:p>
+      <w:pPr>
+        <w:jc w:val="center"/>
+        <w:rPr>
+          <w:rFonts w:ascii="Arial" w:hAnsi="Arial" w:cs="Arial"/>
+          <w:b/>
+          <w:bCs/>
+          <w:sz w:val="24"/>
+          <w:szCs w:val="24"/>
+        </w:rPr>
+      </w:pPr>
+      <w:r>
+        <w:rPr>
+          <w:rFonts w:ascii="Arial" w:hAnsi="Arial" w:cs="Arial"/>
           <w:b/>
           <w:bCs/>
           <w:sz w:val="24"/>
@@ -1298,15 +1313,15 @@
         <w:lastRenderedPageBreak/>
         <w:t>Visualizar um checklist</w:t>
       </w:r>
-    </w:p>
-    <w:p>
-      <w:pPr>
-        <w:rPr>
-          <w:noProof/>
-        </w:rPr>
-      </w:pPr>
       <w:bookmarkStart w:id="0" w:name="_GoBack"/>
       <w:bookmarkEnd w:id="0"/>
+    </w:p>
+    <w:p>
+      <w:pPr>
+        <w:rPr>
+          <w:noProof/>
+        </w:rPr>
+      </w:pPr>
     </w:p>
     <w:p>
       <w:pPr>
@@ -1507,7 +1522,6 @@
               <v:path gradientshapeok="t" o:connecttype="rect"/>
             </v:shapetype>
             <v:shape id="MSIPCM9b65425dac3a7c5ccb48f805" o:spid="_x0000_s1026" type="#_x0000_t202" alt="{&quot;HashCode&quot;:-249242213,&quot;Height&quot;:9999999.0,&quot;Width&quot;:9999999.0,&quot;Placement&quot;:&quot;Footer&quot;,&quot;Index&quot;:&quot;Primary&quot;,&quot;Section&quot;:1,&quot;Top&quot;:0.0,&quot;Left&quot;:0.0}" style="position:absolute;margin-left:0;margin-top:0;width:612pt;height:21pt;z-index:251659264;visibility:visible;mso-wrap-style:square;mso-wrap-distance-left:9pt;mso-wrap-distance-top:0;mso-wrap-distance-right:9pt;mso-wrap-distance-bottom:0;mso-position-horizontal:left;mso-position-horizontal-relative:page;mso-position-vertical:bottom;mso-position-vertical-relative:page;v-text-anchor:bottom" o:gfxdata="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" o:allowincell="f" filled="f" stroked="f" strokeweight=".5pt">
-              <v:fill o:detectmouseclick="t"/>
               <v:textbox inset="20pt,0,,0">
                 <w:txbxContent>
                   <w:p>
@@ -2378,21 +2392,6 @@
 </file>
 
 <file path=customXml/item1.xml><?xml version="1.0" encoding="utf-8"?>
-<p:properties xmlns:p="http://schemas.microsoft.com/office/2006/metadata/properties" xmlns:xsi="http://www.w3.org/2001/XMLSchema-instance" xmlns:pc="http://schemas.microsoft.com/office/infopath/2007/PartnerControls">
-  <documentManagement/>
-</p:properties>
-</file>
-
-<file path=customXml/item2.xml><?xml version="1.0" encoding="utf-8"?>
-<?mso-contentType ?>
-<FormTemplates xmlns="http://schemas.microsoft.com/sharepoint/v3/contenttype/forms">
-  <Display>DocumentLibraryForm</Display>
-  <Edit>DocumentLibraryForm</Edit>
-  <New>DocumentLibraryForm</New>
-</FormTemplates>
-</file>
-
-<file path=customXml/item3.xml><?xml version="1.0" encoding="utf-8"?>
 <ct:contentTypeSchema xmlns:ct="http://schemas.microsoft.com/office/2006/metadata/contentType" xmlns:ma="http://schemas.microsoft.com/office/2006/metadata/properties/metaAttributes" ct:_="" ma:_="" ma:contentTypeName="Documento" ma:contentTypeID="0x0101008E9505295A382942A8FFEA9C69B2857C" ma:contentTypeVersion="13" ma:contentTypeDescription="Crie um novo documento." ma:contentTypeScope="" ma:versionID="84ea4344c72d3373d6394deefeeb2c8a">
   <xsd:schema xmlns:xsd="http://www.w3.org/2001/XMLSchema" xmlns:xs="http://www.w3.org/2001/XMLSchema" xmlns:p="http://schemas.microsoft.com/office/2006/metadata/properties" xmlns:ns3="1365fd68-d7e3-4700-a59d-4c459fa68cd6" xmlns:ns4="022712f1-1c86-4ce3-b23f-e9c37ab6b91b" targetNamespace="http://schemas.microsoft.com/office/2006/metadata/properties" ma:root="true" ma:fieldsID="6991281d09cf9fca46150cd1733f5aac" ns3:_="" ns4:_="">
     <xsd:import namespace="1365fd68-d7e3-4700-a59d-4c459fa68cd6"/>
@@ -2613,24 +2612,22 @@
 </ct:contentTypeSchema>
 </file>
 
-<file path=customXml/itemProps1.xml><?xml version="1.0" encoding="utf-8"?>
-<ds:datastoreItem xmlns:ds="http://schemas.openxmlformats.org/officeDocument/2006/customXml" ds:itemID="{A5AA0EB7-CC7D-4E83-A603-F4AC68A776BB}">
-  <ds:schemaRefs>
-    <ds:schemaRef ds:uri="http://schemas.microsoft.com/office/2006/metadata/properties"/>
-    <ds:schemaRef ds:uri="http://schemas.microsoft.com/office/infopath/2007/PartnerControls"/>
-  </ds:schemaRefs>
-</ds:datastoreItem>
+<file path=customXml/item2.xml><?xml version="1.0" encoding="utf-8"?>
+<?mso-contentType ?>
+<FormTemplates xmlns="http://schemas.microsoft.com/sharepoint/v3/contenttype/forms">
+  <Display>DocumentLibraryForm</Display>
+  <Edit>DocumentLibraryForm</Edit>
+  <New>DocumentLibraryForm</New>
+</FormTemplates>
 </file>
 
-<file path=customXml/itemProps2.xml><?xml version="1.0" encoding="utf-8"?>
-<ds:datastoreItem xmlns:ds="http://schemas.openxmlformats.org/officeDocument/2006/customXml" ds:itemID="{CC99C5C9-E807-4B75-9220-A061C69957B7}">
-  <ds:schemaRefs>
-    <ds:schemaRef ds:uri="http://schemas.microsoft.com/sharepoint/v3/contenttype/forms"/>
-  </ds:schemaRefs>
-</ds:datastoreItem>
+<file path=customXml/item3.xml><?xml version="1.0" encoding="utf-8"?>
+<p:properties xmlns:p="http://schemas.microsoft.com/office/2006/metadata/properties" xmlns:xsi="http://www.w3.org/2001/XMLSchema-instance" xmlns:pc="http://schemas.microsoft.com/office/infopath/2007/PartnerControls">
+  <documentManagement/>
+</p:properties>
 </file>
 
-<file path=customXml/itemProps3.xml><?xml version="1.0" encoding="utf-8"?>
+<file path=customXml/itemProps1.xml><?xml version="1.0" encoding="utf-8"?>
 <ds:datastoreItem xmlns:ds="http://schemas.openxmlformats.org/officeDocument/2006/customXml" ds:itemID="{85CD641B-7032-43CC-BE96-FDB2C497D481}">
   <ds:schemaRefs>
     <ds:schemaRef ds:uri="http://schemas.microsoft.com/office/2006/metadata/contentType"/>
@@ -2647,4 +2644,21 @@
     <ds:schemaRef ds:uri="http://schemas.microsoft.com/internal/obd"/>
   </ds:schemaRefs>
 </ds:datastoreItem>
+</file>
+
+<file path=customXml/itemProps2.xml><?xml version="1.0" encoding="utf-8"?>
+<ds:datastoreItem xmlns:ds="http://schemas.openxmlformats.org/officeDocument/2006/customXml" ds:itemID="{CC99C5C9-E807-4B75-9220-A061C69957B7}">
+  <ds:schemaRefs>
+    <ds:schemaRef ds:uri="http://schemas.microsoft.com/sharepoint/v3/contenttype/forms"/>
+  </ds:schemaRefs>
+</ds:datastoreItem>
+</file>
+
+<file path=customXml/itemProps3.xml><?xml version="1.0" encoding="utf-8"?>
+<ds:datastoreItem xmlns:ds="http://schemas.openxmlformats.org/officeDocument/2006/customXml" ds:itemID="{A5AA0EB7-CC7D-4E83-A603-F4AC68A776BB}">
+  <ds:schemaRefs>
+    <ds:schemaRef ds:uri="http://schemas.microsoft.com/office/2006/metadata/properties"/>
+    <ds:schemaRef ds:uri="http://schemas.microsoft.com/office/infopath/2007/PartnerControls"/>
+  </ds:schemaRefs>
+</ds:datastoreItem>
 </file>
</xml_diff>